<commit_message>
Added Observable Layer Change Log to GP3
also updated todo list
</commit_message>
<xml_diff>
--- a/ToDoList.docx
+++ b/ToDoList.docx
@@ -110,13 +110,7 @@
         <w:rPr>
           <w:highlight w:val="green"/>
         </w:rPr>
-        <w:t xml:space="preserve"> Do exercise E134 on page 252. (20 points) Note that there are two reasons for doing this exercise. One is to restructure your application to make it easier to include GUI elements. The other is to experience something that happens often in the real-world </w:t>
-      </w:r>
-      <w:r>
-        <w:rPr>
-          <w:highlight w:val="green"/>
-        </w:rPr>
-        <w:t>--- the third party software/framework on which your application is based has changed, and you need to adapt your application accordingly.</w:t>
+        <w:t xml:space="preserve"> Do exercise E134 on page 252. (20 points) Note that there are two reasons for doing this exercise. One is to restructure your application to make it easier to include GUI elements. The other is to experience something that happens often in the real-world --- the third party software/framework on which your application is based has changed, and you need to adapt your application accordingly.</w:t>
       </w:r>
     </w:p>
     <w:p>
@@ -148,25 +142,22 @@
           <w:numId w:val="2"/>
         </w:numPr>
         <w:ind w:hanging="359"/>
+        <w:rPr>
+          <w:highlight w:val="green"/>
+        </w:rPr>
       </w:pPr>
       <w:r>
         <w:rPr>
           <w:b/>
-          <w:highlight w:val="red"/>
+          <w:highlight w:val="green"/>
         </w:rPr>
         <w:t>TEAM:</w:t>
       </w:r>
       <w:r>
         <w:rPr>
-          <w:highlight w:val="red"/>
-        </w:rPr>
-        <w:t xml:space="preserve"> Based on the class diagrams from</w:t>
-      </w:r>
-      <w:r>
-        <w:rPr>
-          <w:highlight w:val="red"/>
-        </w:rPr>
-        <w:t xml:space="preserve"> questions 4 and 6, list all the changes that you had to make in terms of the interfaces, classes, and methods changed (if any). (3 points)</w:t>
+          <w:highlight w:val="green"/>
+        </w:rPr>
+        <w:t xml:space="preserve"> Based on the class diagrams from questions 4 and 6, list all the changes that you had to make in terms of the interfaces, classes, and methods changed (if any). (3 points)</w:t>
       </w:r>
     </w:p>
     <w:p>
@@ -202,13 +193,7 @@
         <w:rPr>
           <w:highlight w:val="green"/>
         </w:rPr>
-        <w:t xml:space="preserve"> b. Each team member must do this task separately. Read section</w:t>
-      </w:r>
-      <w:r>
-        <w:rPr>
-          <w:highlight w:val="green"/>
-        </w:rPr>
-        <w:t xml:space="preserve"> 7.6 of your textbook when you do this exercise.(8 points)</w:t>
+        <w:t xml:space="preserve"> b. Each team member must do this task separately. Read section 7.6 of your textbook when you do this exercise.(8 points)</w:t>
       </w:r>
     </w:p>
     <w:p>
@@ -275,10 +260,7 @@
     </w:p>
     <w:p>
       <w:r>
-        <w:t>Red =</w:t>
-      </w:r>
-      <w:r>
-        <w:t xml:space="preserve"> Not done</w:t>
+        <w:t>Red = Not done</w:t>
       </w:r>
     </w:p>
     <w:p>
@@ -352,10 +334,7 @@
         <w:jc w:val="both"/>
       </w:pPr>
       <w:r>
-        <w:t>There are two types of things to turn in --- team artifacts and individ</w:t>
-      </w:r>
-      <w:r>
-        <w:t>ual artifacts.</w:t>
+        <w:t>There are two types of things to turn in --- team artifacts and individual artifacts.</w:t>
       </w:r>
     </w:p>
     <w:p>
@@ -394,10 +373,7 @@
         <w:t>April 22, 11:59 pm</w:t>
       </w:r>
       <w:r>
-        <w:t xml:space="preserve">. Any team member can do the submission. Please check to see that the files have actually been submitted, </w:t>
-      </w:r>
-      <w:r>
-        <w:t>not just uploaded.</w:t>
+        <w:t>. Any team member can do the submission. Please check to see that the files have actually been submitted, not just uploaded.</w:t>
       </w:r>
     </w:p>
     <w:p>

</xml_diff>